<commit_message>
structure du message soap
description generale des parties globales d'un message soap
</commit_message>
<xml_diff>
--- a/WebServiceSoap.docx
+++ b/WebServiceSoap.docx
@@ -183,7 +183,7 @@
       <w:pPr>
         <w:spacing w:after="0"/>
         <w:rPr>
-          <w:rFonts w:eastAsia="Times New Roman" w:cs="Arial" w:hint="cs"/>
+          <w:rFonts w:eastAsia="Times New Roman" w:cs="Arial"/>
           <w:sz w:val="24"/>
           <w:szCs w:val="24"/>
           <w:rtl/>
@@ -404,7 +404,6 @@
         <w:spacing w:after="0" w:line="240" w:lineRule="auto"/>
         <w:jc w:val="both"/>
         <w:rPr>
-          <w:rFonts w:hint="cs"/>
           <w:rtl/>
           <w:lang w:val="fr-FR"/>
         </w:rPr>
@@ -2851,7 +2850,6 @@
         </w:rPr>
       </w:pPr>
       <w:hyperlink r:id="rId7" w:tgtFrame="_blank" w:history="1">
-        <w:proofErr w:type="spellStart"/>
         <w:r>
           <w:rPr>
             <w:rStyle w:val="Hyperlink"/>
@@ -2872,7 +2870,6 @@
           </w:rPr>
           <w:t>ie</w:t>
         </w:r>
-        <w:proofErr w:type="spellEnd"/>
         <w:r>
           <w:rPr>
             <w:rStyle w:val="Hyperlink"/>
@@ -2898,7 +2895,6 @@
         </w:rPr>
       </w:pPr>
       <w:hyperlink r:id="rId8" w:tgtFrame="_blank" w:history="1">
-        <w:proofErr w:type="spellStart"/>
         <w:r>
           <w:rPr>
             <w:rStyle w:val="Hyperlink"/>
@@ -2919,7 +2915,6 @@
           </w:rPr>
           <w:t>ie</w:t>
         </w:r>
-        <w:proofErr w:type="spellEnd"/>
         <w:r>
           <w:rPr>
             <w:rStyle w:val="Hyperlink"/>
@@ -2945,7 +2940,6 @@
         </w:rPr>
       </w:pPr>
       <w:hyperlink r:id="rId9" w:tgtFrame="_blank" w:history="1">
-        <w:proofErr w:type="spellStart"/>
         <w:r>
           <w:rPr>
             <w:rStyle w:val="Hyperlink"/>
@@ -2966,7 +2960,6 @@
           </w:rPr>
           <w:t>ie</w:t>
         </w:r>
-        <w:proofErr w:type="spellEnd"/>
         <w:r>
           <w:rPr>
             <w:rStyle w:val="Hyperlink"/>
@@ -3035,23 +3028,7 @@
           <w:rFonts w:asciiTheme="minorHAnsi" w:hAnsiTheme="minorHAnsi"/>
           <w:lang w:val="fr-FR"/>
         </w:rPr>
-        <w:t xml:space="preserve">SOAP 1.2 propose un support pour des protocoles de transport différents de HTTP. La sérialisation de messages n'est pas obligatoirement en XML mais peut utiliser des formats binaires (XML </w:t>
-      </w:r>
-      <w:proofErr w:type="spellStart"/>
-      <w:r>
-        <w:rPr>
-          <w:rFonts w:asciiTheme="minorHAnsi" w:hAnsiTheme="minorHAnsi"/>
-          <w:lang w:val="fr-FR"/>
-        </w:rPr>
-        <w:t>Infoset</w:t>
-      </w:r>
-      <w:proofErr w:type="spellEnd"/>
-      <w:r>
-        <w:rPr>
-          <w:rFonts w:asciiTheme="minorHAnsi" w:hAnsiTheme="minorHAnsi"/>
-          <w:lang w:val="fr-FR"/>
-        </w:rPr>
-        <w:t xml:space="preserve"> par exemple).</w:t>
+        <w:t>SOAP 1.2 propose un support pour des protocoles de transport différents de HTTP. La sérialisation de messages n'est pas obligatoirement en XML mais peut utiliser des formats binaires (XML Infoset par exemple).</w:t>
       </w:r>
     </w:p>
     <w:p>
@@ -3127,82 +3104,8 @@
           <w:sz w:val="24"/>
           <w:szCs w:val="24"/>
         </w:rPr>
-        <w:t xml:space="preserve">Les services web </w:t>
-      </w:r>
-      <w:proofErr w:type="spellStart"/>
-      <w:r>
-        <w:rPr>
-          <w:rFonts w:eastAsia="Times New Roman" w:cs="Times New Roman"/>
-          <w:sz w:val="24"/>
-          <w:szCs w:val="24"/>
-        </w:rPr>
-        <w:t>fonctionnent</w:t>
-      </w:r>
-      <w:proofErr w:type="spellEnd"/>
-      <w:r>
-        <w:rPr>
-          <w:rFonts w:eastAsia="Times New Roman" w:cs="Times New Roman"/>
-          <w:sz w:val="24"/>
-          <w:szCs w:val="24"/>
-        </w:rPr>
-        <w:t xml:space="preserve"> </w:t>
-      </w:r>
-      <w:proofErr w:type="spellStart"/>
-      <w:r>
-        <w:rPr>
-          <w:rFonts w:eastAsia="Times New Roman" w:cs="Times New Roman"/>
-          <w:sz w:val="24"/>
-          <w:szCs w:val="24"/>
-        </w:rPr>
-        <w:t>sur</w:t>
-      </w:r>
-      <w:proofErr w:type="spellEnd"/>
-      <w:r>
-        <w:rPr>
-          <w:rFonts w:eastAsia="Times New Roman" w:cs="Times New Roman"/>
-          <w:sz w:val="24"/>
-          <w:szCs w:val="24"/>
-        </w:rPr>
-        <w:t xml:space="preserve"> le </w:t>
-      </w:r>
-      <w:proofErr w:type="spellStart"/>
-      <w:r>
-        <w:rPr>
-          <w:rFonts w:eastAsia="Times New Roman" w:cs="Times New Roman"/>
-          <w:sz w:val="24"/>
-          <w:szCs w:val="24"/>
-        </w:rPr>
-        <w:t>principe</w:t>
-      </w:r>
-      <w:proofErr w:type="spellEnd"/>
-      <w:r>
-        <w:rPr>
-          <w:rFonts w:eastAsia="Times New Roman" w:cs="Times New Roman"/>
-          <w:sz w:val="24"/>
-          <w:szCs w:val="24"/>
-        </w:rPr>
-        <w:t xml:space="preserve"> client / </w:t>
-      </w:r>
-      <w:proofErr w:type="spellStart"/>
-      <w:proofErr w:type="gramStart"/>
-      <w:r>
-        <w:rPr>
-          <w:rFonts w:eastAsia="Times New Roman" w:cs="Times New Roman"/>
-          <w:sz w:val="24"/>
-          <w:szCs w:val="24"/>
-        </w:rPr>
-        <w:t>serveur</w:t>
-      </w:r>
-      <w:proofErr w:type="spellEnd"/>
-      <w:r>
-        <w:rPr>
-          <w:rFonts w:eastAsia="Times New Roman" w:cs="Times New Roman"/>
-          <w:sz w:val="24"/>
-          <w:szCs w:val="24"/>
-        </w:rPr>
-        <w:t> :</w:t>
-      </w:r>
-      <w:proofErr w:type="gramEnd"/>
+        <w:t>Les services web fonctionnent sur le principe client / serveur :</w:t>
+      </w:r>
     </w:p>
     <w:p>
       <w:pPr>
@@ -3271,53 +3174,25 @@
           <w:sz w:val="24"/>
           <w:szCs w:val="24"/>
         </w:rPr>
-        <w:t xml:space="preserve">le client </w:t>
-      </w:r>
-      <w:proofErr w:type="spellStart"/>
-      <w:r>
-        <w:rPr>
-          <w:rFonts w:eastAsia="Times New Roman" w:cs="Times New Roman"/>
-          <w:sz w:val="24"/>
-          <w:szCs w:val="24"/>
-        </w:rPr>
-        <w:t>utilise</w:t>
-      </w:r>
-      <w:proofErr w:type="spellEnd"/>
-      <w:r>
-        <w:rPr>
-          <w:rFonts w:eastAsia="Times New Roman" w:cs="Times New Roman"/>
-          <w:sz w:val="24"/>
-          <w:szCs w:val="24"/>
-        </w:rPr>
-        <w:t xml:space="preserve"> le </w:t>
-      </w:r>
-      <w:proofErr w:type="spellStart"/>
-      <w:r>
-        <w:rPr>
-          <w:rFonts w:eastAsia="Times New Roman" w:cs="Times New Roman"/>
-          <w:sz w:val="24"/>
-          <w:szCs w:val="24"/>
-        </w:rPr>
-        <w:t>résultat</w:t>
-      </w:r>
-      <w:proofErr w:type="spellEnd"/>
-    </w:p>
-    <w:p>
-      <w:pPr>
-        <w:rPr>
-          <w:lang w:val="fr-FR"/>
-        </w:rPr>
-      </w:pPr>
-    </w:p>
-    <w:p>
-      <w:pPr>
-        <w:rPr>
-          <w:lang w:val="fr-FR"/>
-        </w:rPr>
-      </w:pPr>
-      <w:r>
-        <w:rPr>
-          <w:lang w:val="fr-FR"/>
+        <w:t>le client utilise le résultat</w:t>
+      </w:r>
+    </w:p>
+    <w:p>
+      <w:pPr>
+        <w:rPr>
+          <w:lang w:val="fr-FR"/>
+        </w:rPr>
+      </w:pPr>
+    </w:p>
+    <w:p>
+      <w:pPr>
+        <w:rPr>
+          <w:lang w:val="fr-FR"/>
+        </w:rPr>
+      </w:pPr>
+      <w:r>
+        <w:rPr>
+          <w:noProof/>
         </w:rPr>
         <w:lastRenderedPageBreak/>
         <w:drawing>
@@ -3470,27 +3345,7 @@
           <w:szCs w:val="24"/>
           <w:lang w:val="fr-FR"/>
         </w:rPr>
-        <w:t xml:space="preserve">Le moteur SOAP envoie le message SOAP au serveur généralement en utilisant le </w:t>
-      </w:r>
-      <w:proofErr w:type="spellStart"/>
-      <w:r>
-        <w:rPr>
-          <w:rFonts w:eastAsia="Times New Roman" w:cs="Times New Roman"/>
-          <w:sz w:val="24"/>
-          <w:szCs w:val="24"/>
-          <w:lang w:val="fr-FR"/>
-        </w:rPr>
-        <w:t>protocol</w:t>
-      </w:r>
-      <w:proofErr w:type="spellEnd"/>
-      <w:r>
-        <w:rPr>
-          <w:rFonts w:eastAsia="Times New Roman" w:cs="Times New Roman"/>
-          <w:sz w:val="24"/>
-          <w:szCs w:val="24"/>
-          <w:lang w:val="fr-FR"/>
-        </w:rPr>
-        <w:t xml:space="preserve"> HTTP</w:t>
+        <w:t>Le moteur SOAP envoie le message SOAP au serveur généralement en utilisant le protocol HTTP</w:t>
       </w:r>
     </w:p>
     <w:p>
@@ -3675,47 +3530,7 @@
           <w:lang w:val="fr-FR"/>
         </w:rPr>
         <w:lastRenderedPageBreak/>
-        <w:t xml:space="preserve">Ces API sont dépendantes des </w:t>
-      </w:r>
-      <w:proofErr w:type="spellStart"/>
-      <w:r>
-        <w:rPr>
-          <w:rFonts w:eastAsia="Times New Roman" w:cs="Times New Roman"/>
-          <w:sz w:val="24"/>
-          <w:szCs w:val="24"/>
-          <w:lang w:val="fr-FR"/>
-        </w:rPr>
-        <w:t>plate-formes</w:t>
-      </w:r>
-      <w:proofErr w:type="spellEnd"/>
-      <w:r>
-        <w:rPr>
-          <w:rFonts w:eastAsia="Times New Roman" w:cs="Times New Roman"/>
-          <w:sz w:val="24"/>
-          <w:szCs w:val="24"/>
-          <w:lang w:val="fr-FR"/>
-        </w:rPr>
-        <w:t xml:space="preserve"> utilisées (Java, .Net, PHP, Perl, ...) mais elles mettent toutes en </w:t>
-      </w:r>
-      <w:proofErr w:type="spellStart"/>
-      <w:r>
-        <w:rPr>
-          <w:rFonts w:eastAsia="Times New Roman" w:cs="Times New Roman"/>
-          <w:sz w:val="24"/>
-          <w:szCs w:val="24"/>
-          <w:lang w:val="fr-FR"/>
-        </w:rPr>
-        <w:t>oeuvre</w:t>
-      </w:r>
-      <w:proofErr w:type="spellEnd"/>
-      <w:r>
-        <w:rPr>
-          <w:rFonts w:eastAsia="Times New Roman" w:cs="Times New Roman"/>
-          <w:sz w:val="24"/>
-          <w:szCs w:val="24"/>
-          <w:lang w:val="fr-FR"/>
-        </w:rPr>
-        <w:t xml:space="preserve"> avec plus ou moins de complétude les standards de l'industrie relatifs aux services web notamment SOAP et WSDL.</w:t>
+        <w:t>Ces API sont dépendantes des plate-formes utilisées (Java, .Net, PHP, Perl, ...) mais elles mettent toutes en oeuvre avec plus ou moins de complétude les standards de l'industrie relatifs aux services web notamment SOAP et WSDL.</w:t>
       </w:r>
     </w:p>
     <w:p>
@@ -3735,24 +3550,407 @@
           <w:szCs w:val="24"/>
           <w:lang w:val="fr-FR"/>
         </w:rPr>
-        <w:t xml:space="preserve">Ainsi les développeurs peuvent se concentrer sur l'écriture des traitements proposés par les services et par leur consommation sans se soucier de la tuyauterie sous-jacente. Un minimum de compréhension est cependant nécessaire pour bien appréhender les mécanismes mis en </w:t>
-      </w:r>
-      <w:proofErr w:type="spellStart"/>
-      <w:r>
-        <w:rPr>
-          <w:rFonts w:eastAsia="Times New Roman" w:cs="Times New Roman"/>
-          <w:sz w:val="24"/>
-          <w:szCs w:val="24"/>
-          <w:lang w:val="fr-FR"/>
-        </w:rPr>
-        <w:t>oeuvre</w:t>
-      </w:r>
-      <w:proofErr w:type="spellEnd"/>
-      <w:r>
-        <w:rPr>
-          <w:rFonts w:eastAsia="Times New Roman" w:cs="Times New Roman"/>
-          <w:sz w:val="24"/>
-          <w:szCs w:val="24"/>
+        <w:t>Ainsi les développeurs peuvent se concentrer sur l'écriture des traitements proposés par les services et par leur consommation sans se soucier de la tuyauterie sous-jacente. Un minimum de compréhension est cependant nécessaire pour bien appréhender les mécanismes mis en oeuvre.</w:t>
+      </w:r>
+    </w:p>
+    <w:p>
+      <w:pPr>
+        <w:rPr>
+          <w:lang w:val="fr-FR"/>
+        </w:rPr>
+      </w:pPr>
+    </w:p>
+    <w:p>
+      <w:pPr>
+        <w:rPr>
+          <w:lang w:val="fr-FR"/>
+        </w:rPr>
+      </w:pPr>
+    </w:p>
+    <w:p>
+      <w:pPr>
+        <w:pStyle w:val="Title"/>
+        <w:rPr>
+          <w:lang w:val="fr-FR"/>
+        </w:rPr>
+      </w:pPr>
+      <w:r>
+        <w:rPr>
+          <w:lang w:val="fr-FR"/>
+        </w:rPr>
+        <w:t>Architecture</w:t>
+      </w:r>
+    </w:p>
+    <w:p>
+      <w:pPr>
+        <w:jc w:val="both"/>
+        <w:rPr>
+          <w:sz w:val="24"/>
+          <w:szCs w:val="24"/>
+          <w:lang w:val="fr-FR"/>
+        </w:rPr>
+      </w:pPr>
+      <w:r>
+        <w:rPr>
+          <w:sz w:val="24"/>
+          <w:szCs w:val="24"/>
+          <w:lang w:val="fr-FR"/>
+        </w:rPr>
+        <w:t xml:space="preserve">La grammaire de SOAP est assez simple à comprendre. Elle procure un moyen d'accès aux objets par appel de méthodes à distance. Les deux plus fortes fonctionnalités de SOAP sont sa simplicité et le fait que tout le monde a accepté de l'utiliser. </w:t>
+      </w:r>
+    </w:p>
+    <w:p>
+      <w:pPr>
+        <w:jc w:val="both"/>
+        <w:rPr>
+          <w:b/>
+          <w:bCs/>
+          <w:sz w:val="24"/>
+          <w:szCs w:val="24"/>
+          <w:lang w:val="fr-FR"/>
+        </w:rPr>
+      </w:pPr>
+      <w:r>
+        <w:rPr>
+          <w:sz w:val="24"/>
+          <w:szCs w:val="24"/>
+          <w:lang w:val="fr-FR"/>
+        </w:rPr>
+        <w:t xml:space="preserve">Un message SOAP est composé de deux parties obligatoires </w:t>
+      </w:r>
+      <w:r>
+        <w:rPr>
+          <w:b/>
+          <w:bCs/>
+          <w:sz w:val="24"/>
+          <w:szCs w:val="24"/>
+          <w:lang w:val="fr-FR"/>
+        </w:rPr>
+        <w:t>: l'enveloppe SOAP</w:t>
+      </w:r>
+      <w:r>
+        <w:rPr>
+          <w:sz w:val="24"/>
+          <w:szCs w:val="24"/>
+          <w:lang w:val="fr-FR"/>
+        </w:rPr>
+        <w:t xml:space="preserve"> et </w:t>
+      </w:r>
+      <w:r>
+        <w:rPr>
+          <w:b/>
+          <w:bCs/>
+          <w:sz w:val="24"/>
+          <w:szCs w:val="24"/>
+          <w:lang w:val="fr-FR"/>
+        </w:rPr>
+        <w:t>le corps SOAP</w:t>
+      </w:r>
+      <w:r>
+        <w:rPr>
+          <w:sz w:val="24"/>
+          <w:szCs w:val="24"/>
+          <w:lang w:val="fr-FR"/>
+        </w:rPr>
+        <w:t xml:space="preserve"> ; et une partie optionnelle : </w:t>
+      </w:r>
+      <w:r>
+        <w:rPr>
+          <w:b/>
+          <w:bCs/>
+          <w:sz w:val="24"/>
+          <w:szCs w:val="24"/>
+          <w:lang w:val="fr-FR"/>
+        </w:rPr>
+        <w:t>l'en-tête SOAP.</w:t>
+      </w:r>
+    </w:p>
+    <w:p>
+      <w:pPr>
+        <w:jc w:val="both"/>
+        <w:rPr>
+          <w:b/>
+          <w:bCs/>
+          <w:sz w:val="24"/>
+          <w:szCs w:val="24"/>
+          <w:lang w:val="fr-FR"/>
+        </w:rPr>
+      </w:pPr>
+    </w:p>
+    <w:p>
+      <w:pPr>
+        <w:jc w:val="both"/>
+        <w:rPr>
+          <w:b/>
+          <w:bCs/>
+          <w:sz w:val="24"/>
+          <w:szCs w:val="24"/>
+          <w:lang w:val="fr-FR"/>
+        </w:rPr>
+      </w:pPr>
+      <w:r>
+        <w:rPr>
+          <w:b/>
+          <w:bCs/>
+          <w:noProof/>
+          <w:sz w:val="24"/>
+          <w:szCs w:val="24"/>
+        </w:rPr>
+        <w:drawing>
+          <wp:inline distT="0" distB="0" distL="0" distR="0">
+            <wp:extent cx="6062773" cy="2688213"/>
+            <wp:effectExtent l="19050" t="0" r="0" b="0"/>
+            <wp:docPr id="1" name="Picture 0" descr="structure.png"/>
+            <wp:cNvGraphicFramePr>
+              <a:graphicFrameLocks xmlns:a="http://schemas.openxmlformats.org/drawingml/2006/main" noChangeAspect="1"/>
+            </wp:cNvGraphicFramePr>
+            <a:graphic xmlns:a="http://schemas.openxmlformats.org/drawingml/2006/main">
+              <a:graphicData uri="http://schemas.openxmlformats.org/drawingml/2006/picture">
+                <pic:pic xmlns:pic="http://schemas.openxmlformats.org/drawingml/2006/picture">
+                  <pic:nvPicPr>
+                    <pic:cNvPr id="0" name="structure.png"/>
+                    <pic:cNvPicPr/>
+                  </pic:nvPicPr>
+                  <pic:blipFill>
+                    <a:blip r:embed="rId12" cstate="print"/>
+                    <a:stretch>
+                      <a:fillRect/>
+                    </a:stretch>
+                  </pic:blipFill>
+                  <pic:spPr>
+                    <a:xfrm>
+                      <a:off x="0" y="0"/>
+                      <a:ext cx="6057894" cy="2686050"/>
+                    </a:xfrm>
+                    <a:prstGeom prst="rect">
+                      <a:avLst/>
+                    </a:prstGeom>
+                  </pic:spPr>
+                </pic:pic>
+              </a:graphicData>
+            </a:graphic>
+          </wp:inline>
+        </w:drawing>
+      </w:r>
+    </w:p>
+    <w:p>
+      <w:pPr>
+        <w:jc w:val="both"/>
+        <w:rPr>
+          <w:b/>
+          <w:bCs/>
+          <w:sz w:val="24"/>
+          <w:szCs w:val="24"/>
+          <w:lang w:val="fr-FR"/>
+        </w:rPr>
+      </w:pPr>
+    </w:p>
+    <w:p>
+      <w:pPr>
+        <w:jc w:val="both"/>
+        <w:rPr>
+          <w:b/>
+          <w:bCs/>
+          <w:sz w:val="24"/>
+          <w:szCs w:val="24"/>
+          <w:lang w:val="fr-FR"/>
+        </w:rPr>
+      </w:pPr>
+    </w:p>
+    <w:p>
+      <w:pPr>
+        <w:pStyle w:val="Heading1"/>
+        <w:rPr>
+          <w:lang w:val="fr-FR"/>
+        </w:rPr>
+      </w:pPr>
+      <w:r>
+        <w:rPr>
+          <w:rStyle w:val="Strong"/>
+          <w:rFonts w:asciiTheme="minorHAnsi" w:hAnsiTheme="minorHAnsi"/>
+          <w:lang w:val="fr-FR"/>
+        </w:rPr>
+        <w:lastRenderedPageBreak/>
+        <w:t>SOAP envelope</w:t>
+      </w:r>
+      <w:r>
+        <w:rPr>
+          <w:lang w:val="fr-FR"/>
+        </w:rPr>
+        <w:t xml:space="preserve"> </w:t>
+      </w:r>
+      <w:r>
+        <w:rPr>
+          <w:lang w:val="fr-FR"/>
+        </w:rPr>
+        <w:t>(enveloppe) :</w:t>
+      </w:r>
+    </w:p>
+    <w:p>
+      <w:pPr>
+        <w:pStyle w:val="NormalWeb"/>
+        <w:ind w:left="720"/>
+        <w:rPr>
+          <w:rFonts w:asciiTheme="minorHAnsi" w:hAnsiTheme="minorHAnsi"/>
+          <w:lang w:val="fr-FR"/>
+        </w:rPr>
+      </w:pPr>
+      <w:r>
+        <w:rPr>
+          <w:rFonts w:asciiTheme="minorHAnsi" w:hAnsiTheme="minorHAnsi"/>
+          <w:lang w:val="fr-FR"/>
+        </w:rPr>
+        <w:t>Est</w:t>
+      </w:r>
+      <w:r>
+        <w:rPr>
+          <w:rFonts w:asciiTheme="minorHAnsi" w:hAnsiTheme="minorHAnsi"/>
+          <w:lang w:val="fr-FR"/>
+        </w:rPr>
+        <w:t xml:space="preserve"> l'élément de base du message SOAP. L'enveloppe contient la spécification des espaces de désignation (</w:t>
+      </w:r>
+      <w:hyperlink r:id="rId13" w:history="1">
+        <w:r>
+          <w:rPr>
+            <w:rStyle w:val="Hyperlink"/>
+            <w:rFonts w:asciiTheme="minorHAnsi" w:eastAsiaTheme="majorEastAsia" w:hAnsiTheme="minorHAnsi"/>
+            <w:b/>
+            <w:bCs/>
+            <w:color w:val="auto"/>
+            <w:u w:val="none"/>
+            <w:lang w:val="fr-FR"/>
+          </w:rPr>
+          <w:t>namespace</w:t>
+        </w:r>
+      </w:hyperlink>
+      <w:r>
+        <w:rPr>
+          <w:rFonts w:asciiTheme="minorHAnsi" w:hAnsiTheme="minorHAnsi"/>
+          <w:lang w:val="fr-FR"/>
+        </w:rPr>
+        <w:t>) et du codage de données.</w:t>
+      </w:r>
+    </w:p>
+    <w:p>
+      <w:pPr>
+        <w:pStyle w:val="NormalWeb"/>
+        <w:ind w:left="720"/>
+        <w:rPr>
+          <w:rFonts w:asciiTheme="minorHAnsi" w:hAnsiTheme="minorHAnsi"/>
+          <w:lang w:val="fr-FR"/>
+        </w:rPr>
+      </w:pPr>
+    </w:p>
+    <w:p>
+      <w:pPr>
+        <w:pStyle w:val="Heading1"/>
+        <w:rPr>
+          <w:lang w:val="fr-FR"/>
+        </w:rPr>
+      </w:pPr>
+      <w:r>
+        <w:rPr>
+          <w:rStyle w:val="Strong"/>
+          <w:rFonts w:asciiTheme="minorHAnsi" w:hAnsiTheme="minorHAnsi"/>
+          <w:lang w:val="fr-FR"/>
+        </w:rPr>
+        <w:t>SOAP header</w:t>
+      </w:r>
+      <w:r>
+        <w:rPr>
+          <w:lang w:val="fr-FR"/>
+        </w:rPr>
+        <w:t xml:space="preserve"> (entête)</w:t>
+      </w:r>
+      <w:r>
+        <w:rPr>
+          <w:lang w:val="fr-FR"/>
+        </w:rPr>
+        <w:t> :</w:t>
+      </w:r>
+    </w:p>
+    <w:p>
+      <w:pPr>
+        <w:pStyle w:val="NormalWeb"/>
+        <w:ind w:left="720"/>
+        <w:rPr>
+          <w:rFonts w:asciiTheme="minorHAnsi" w:hAnsiTheme="minorHAnsi"/>
+          <w:lang w:val="fr-FR"/>
+        </w:rPr>
+      </w:pPr>
+      <w:r>
+        <w:rPr>
+          <w:rFonts w:asciiTheme="minorHAnsi" w:hAnsiTheme="minorHAnsi"/>
+          <w:lang w:val="fr-FR"/>
+        </w:rPr>
+        <w:t xml:space="preserve"> </w:t>
+      </w:r>
+      <w:r>
+        <w:rPr>
+          <w:rFonts w:asciiTheme="minorHAnsi" w:hAnsiTheme="minorHAnsi"/>
+          <w:lang w:val="fr-FR"/>
+        </w:rPr>
+        <w:t>Est</w:t>
+      </w:r>
+      <w:r>
+        <w:rPr>
+          <w:rFonts w:asciiTheme="minorHAnsi" w:hAnsiTheme="minorHAnsi"/>
+          <w:lang w:val="fr-FR"/>
+        </w:rPr>
+        <w:t xml:space="preserve"> une partie facultative qui permet d'ajouter des fonctionnalités à un message SOAP de manière décentralisée sans agrément entre les parties qui communiquent. C'est ici qu'il est indiqué si le message est mandataire ou optionnel. L'entête est utile surtout, quand le message doit être traité par plusieurs intermédiaires.</w:t>
+      </w:r>
+    </w:p>
+    <w:p>
+      <w:pPr>
+        <w:pStyle w:val="NormalWeb"/>
+        <w:ind w:left="720"/>
+        <w:rPr>
+          <w:rFonts w:asciiTheme="minorHAnsi" w:hAnsiTheme="minorHAnsi"/>
+          <w:lang w:val="fr-FR"/>
+        </w:rPr>
+      </w:pPr>
+      <w:r>
+        <w:rPr>
+          <w:rFonts w:asciiTheme="minorHAnsi" w:hAnsiTheme="minorHAnsi"/>
+          <w:lang w:val="fr-FR"/>
+        </w:rPr>
+        <w:t>S’il</w:t>
+      </w:r>
+      <w:r>
+        <w:rPr>
+          <w:rFonts w:asciiTheme="minorHAnsi" w:hAnsiTheme="minorHAnsi"/>
+          <w:lang w:val="fr-FR"/>
+        </w:rPr>
+        <w:t xml:space="preserve"> est présent, ce bloc doit toujours se trouver avant le bloc </w:t>
+      </w:r>
+      <w:r>
+        <w:rPr>
+          <w:rFonts w:asciiTheme="minorHAnsi" w:hAnsiTheme="minorHAnsi"/>
+          <w:b/>
+          <w:bCs/>
+          <w:lang w:val="fr-FR"/>
+        </w:rPr>
+        <w:t>Body</w:t>
+      </w:r>
+      <w:r>
+        <w:rPr>
+          <w:rFonts w:asciiTheme="minorHAnsi" w:hAnsiTheme="minorHAnsi"/>
+          <w:lang w:val="fr-FR"/>
+        </w:rPr>
+        <w:t xml:space="preserve"> à l'intérieur du bloc </w:t>
+      </w:r>
+      <w:r>
+        <w:rPr>
+          <w:rFonts w:asciiTheme="minorHAnsi" w:hAnsiTheme="minorHAnsi"/>
+          <w:b/>
+          <w:bCs/>
+          <w:lang w:val="fr-FR"/>
+        </w:rPr>
+        <w:t>Envelope</w:t>
+      </w:r>
+      <w:r>
+        <w:rPr>
+          <w:rFonts w:asciiTheme="minorHAnsi" w:hAnsiTheme="minorHAnsi"/>
           <w:lang w:val="fr-FR"/>
         </w:rPr>
         <w:t>.</w:t>
@@ -3760,14 +3958,266 @@
     </w:p>
     <w:p>
       <w:pPr>
-        <w:rPr>
-          <w:lang w:val="fr-FR"/>
-        </w:rPr>
-      </w:pPr>
-    </w:p>
-    <w:p>
-      <w:pPr>
-        <w:rPr>
+        <w:pStyle w:val="NormalWeb"/>
+        <w:ind w:left="720"/>
+        <w:rPr>
+          <w:rFonts w:asciiTheme="minorHAnsi" w:hAnsiTheme="minorHAnsi"/>
+          <w:lang w:val="fr-FR"/>
+        </w:rPr>
+      </w:pPr>
+    </w:p>
+    <w:p>
+      <w:pPr>
+        <w:pStyle w:val="Heading1"/>
+        <w:rPr>
+          <w:lang w:val="fr-FR"/>
+        </w:rPr>
+      </w:pPr>
+      <w:r>
+        <w:rPr>
+          <w:rStyle w:val="Strong"/>
+          <w:rFonts w:asciiTheme="minorHAnsi" w:hAnsiTheme="minorHAnsi"/>
+          <w:lang w:val="fr-FR"/>
+        </w:rPr>
+        <w:t>SOAP body</w:t>
+      </w:r>
+      <w:r>
+        <w:rPr>
+          <w:lang w:val="fr-FR"/>
+        </w:rPr>
+        <w:t xml:space="preserve"> (corps)</w:t>
+      </w:r>
+      <w:r>
+        <w:rPr>
+          <w:lang w:val="fr-FR"/>
+        </w:rPr>
+        <w:t> :</w:t>
+      </w:r>
+    </w:p>
+    <w:p>
+      <w:pPr>
+        <w:pStyle w:val="NormalWeb"/>
+        <w:ind w:left="720"/>
+        <w:rPr>
+          <w:rFonts w:asciiTheme="minorHAnsi" w:hAnsiTheme="minorHAnsi"/>
+          <w:lang w:val="fr-FR"/>
+        </w:rPr>
+      </w:pPr>
+      <w:r>
+        <w:rPr>
+          <w:rFonts w:asciiTheme="minorHAnsi" w:hAnsiTheme="minorHAnsi"/>
+          <w:lang w:val="fr-FR"/>
+        </w:rPr>
+        <w:t xml:space="preserve"> </w:t>
+      </w:r>
+      <w:r>
+        <w:rPr>
+          <w:rFonts w:asciiTheme="minorHAnsi" w:hAnsiTheme="minorHAnsi"/>
+          <w:lang w:val="fr-FR"/>
+        </w:rPr>
+        <w:t>Est</w:t>
+      </w:r>
+      <w:r>
+        <w:rPr>
+          <w:rFonts w:asciiTheme="minorHAnsi" w:hAnsiTheme="minorHAnsi"/>
+          <w:lang w:val="fr-FR"/>
+        </w:rPr>
+        <w:t xml:space="preserve"> un </w:t>
+      </w:r>
+      <w:r>
+        <w:rPr>
+          <w:rStyle w:val="Emphasis"/>
+          <w:rFonts w:asciiTheme="minorHAnsi" w:hAnsiTheme="minorHAnsi"/>
+          <w:lang w:val="fr-FR"/>
+        </w:rPr>
+        <w:t>container</w:t>
+      </w:r>
+      <w:r>
+        <w:rPr>
+          <w:rFonts w:asciiTheme="minorHAnsi" w:hAnsiTheme="minorHAnsi"/>
+          <w:lang w:val="fr-FR"/>
+        </w:rPr>
+        <w:t xml:space="preserve"> pour les informations mandataires à l'intention du récepteur du message, il contient les méthodes et les paramètres qui seront exécutés par le destinataire final.</w:t>
+      </w:r>
+    </w:p>
+    <w:p>
+      <w:pPr>
+        <w:pStyle w:val="NormalWeb"/>
+        <w:ind w:left="720"/>
+        <w:rPr>
+          <w:rFonts w:asciiTheme="minorHAnsi" w:hAnsiTheme="minorHAnsi"/>
+          <w:lang w:val="fr-FR"/>
+        </w:rPr>
+      </w:pPr>
+    </w:p>
+    <w:p>
+      <w:pPr>
+        <w:pStyle w:val="Heading1"/>
+        <w:rPr>
+          <w:lang w:val="fr-FR"/>
+        </w:rPr>
+      </w:pPr>
+      <w:r>
+        <w:rPr>
+          <w:rStyle w:val="Strong"/>
+          <w:rFonts w:asciiTheme="minorHAnsi" w:hAnsiTheme="minorHAnsi"/>
+          <w:lang w:val="fr-FR"/>
+        </w:rPr>
+        <w:t>SOAP fault</w:t>
+      </w:r>
+      <w:r>
+        <w:rPr>
+          <w:lang w:val="fr-FR"/>
+        </w:rPr>
+        <w:t xml:space="preserve"> (erreur)</w:t>
+      </w:r>
+      <w:r>
+        <w:rPr>
+          <w:lang w:val="fr-FR"/>
+        </w:rPr>
+        <w:t> :</w:t>
+      </w:r>
+    </w:p>
+    <w:p>
+      <w:pPr>
+        <w:pStyle w:val="NormalWeb"/>
+        <w:ind w:left="720"/>
+        <w:rPr>
+          <w:rFonts w:asciiTheme="minorHAnsi" w:hAnsiTheme="minorHAnsi"/>
+          <w:lang w:val="fr-FR"/>
+        </w:rPr>
+      </w:pPr>
+      <w:r>
+        <w:rPr>
+          <w:rFonts w:asciiTheme="minorHAnsi" w:hAnsiTheme="minorHAnsi"/>
+          <w:lang w:val="fr-FR"/>
+        </w:rPr>
+        <w:t xml:space="preserve"> </w:t>
+      </w:r>
+      <w:r>
+        <w:rPr>
+          <w:rFonts w:asciiTheme="minorHAnsi" w:hAnsiTheme="minorHAnsi"/>
+          <w:lang w:val="fr-FR"/>
+        </w:rPr>
+        <w:t>Est</w:t>
+      </w:r>
+      <w:r>
+        <w:rPr>
+          <w:rFonts w:asciiTheme="minorHAnsi" w:hAnsiTheme="minorHAnsi"/>
+          <w:lang w:val="fr-FR"/>
+        </w:rPr>
+        <w:t xml:space="preserve"> un élément facultatif défini dans le corps SOAP et qui est utilisé pour reporter les erreurs.</w:t>
+      </w:r>
+    </w:p>
+    <w:p>
+      <w:pPr>
+        <w:pStyle w:val="NormalWeb"/>
+        <w:ind w:left="720"/>
+        <w:rPr>
+          <w:rFonts w:asciiTheme="minorHAnsi" w:hAnsiTheme="minorHAnsi"/>
+          <w:lang w:val="fr-FR"/>
+        </w:rPr>
+      </w:pPr>
+    </w:p>
+    <w:p>
+      <w:pPr>
+        <w:ind w:left="1440"/>
+        <w:jc w:val="both"/>
+        <w:rPr>
+          <w:sz w:val="24"/>
+          <w:szCs w:val="24"/>
+          <w:lang w:val="fr-FR"/>
+        </w:rPr>
+      </w:pPr>
+    </w:p>
+    <w:p>
+      <w:pPr>
+        <w:jc w:val="both"/>
+        <w:rPr>
+          <w:sz w:val="24"/>
+          <w:szCs w:val="24"/>
+          <w:lang w:val="fr-FR"/>
+        </w:rPr>
+      </w:pPr>
+      <w:r>
+        <w:rPr>
+          <w:sz w:val="24"/>
+          <w:szCs w:val="24"/>
+          <w:lang w:val="fr-FR"/>
+        </w:rPr>
+        <w:t xml:space="preserve">Par la suite, nous étudierons plus en détail le contenu des blocs </w:t>
+      </w:r>
+      <w:r>
+        <w:rPr>
+          <w:b/>
+          <w:bCs/>
+          <w:sz w:val="24"/>
+          <w:szCs w:val="24"/>
+          <w:lang w:val="fr-FR"/>
+        </w:rPr>
+        <w:t>Header</w:t>
+      </w:r>
+      <w:r>
+        <w:rPr>
+          <w:sz w:val="24"/>
+          <w:szCs w:val="24"/>
+          <w:lang w:val="fr-FR"/>
+        </w:rPr>
+        <w:t xml:space="preserve">, </w:t>
+      </w:r>
+      <w:r>
+        <w:rPr>
+          <w:b/>
+          <w:bCs/>
+          <w:sz w:val="24"/>
+          <w:szCs w:val="24"/>
+          <w:lang w:val="fr-FR"/>
+        </w:rPr>
+        <w:t>Body</w:t>
+      </w:r>
+      <w:r>
+        <w:rPr>
+          <w:sz w:val="24"/>
+          <w:szCs w:val="24"/>
+          <w:lang w:val="fr-FR"/>
+        </w:rPr>
+        <w:t xml:space="preserve"> </w:t>
+      </w:r>
+      <w:r>
+        <w:rPr>
+          <w:sz w:val="24"/>
+          <w:szCs w:val="24"/>
+          <w:lang w:val="fr-FR"/>
+        </w:rPr>
+        <w:t>.</w:t>
+      </w:r>
+    </w:p>
+    <w:p>
+      <w:pPr>
+        <w:ind w:left="1440"/>
+        <w:jc w:val="both"/>
+        <w:rPr>
+          <w:sz w:val="24"/>
+          <w:szCs w:val="24"/>
+          <w:lang w:val="fr-FR"/>
+        </w:rPr>
+      </w:pPr>
+    </w:p>
+    <w:p>
+      <w:pPr>
+        <w:jc w:val="both"/>
+        <w:rPr>
+          <w:sz w:val="24"/>
+          <w:szCs w:val="24"/>
+          <w:lang w:val="fr-FR"/>
+        </w:rPr>
+      </w:pPr>
+    </w:p>
+    <w:p>
+      <w:pPr>
+        <w:rPr>
+          <w:sz w:val="24"/>
+          <w:szCs w:val="24"/>
           <w:lang w:val="fr-FR"/>
         </w:rPr>
       </w:pPr>
@@ -3954,6 +4404,119 @@
     </w:lvl>
   </w:abstractNum>
   <w:abstractNum w:abstractNumId="1">
+    <w:nsid w:val="076D0975"/>
+    <w:multiLevelType w:val="hybridMultilevel"/>
+    <w:tmpl w:val="ED50C5BE"/>
+    <w:lvl w:ilvl="0" w:tplc="04090001">
+      <w:start w:val="1"/>
+      <w:numFmt w:val="bullet"/>
+      <w:lvlText w:val=""/>
+      <w:lvlJc w:val="left"/>
+      <w:pPr>
+        <w:ind w:left="720" w:hanging="360"/>
+      </w:pPr>
+      <w:rPr>
+        <w:rFonts w:ascii="Symbol" w:hAnsi="Symbol" w:hint="default"/>
+      </w:rPr>
+    </w:lvl>
+    <w:lvl w:ilvl="1" w:tplc="04090003" w:tentative="1">
+      <w:start w:val="1"/>
+      <w:numFmt w:val="bullet"/>
+      <w:lvlText w:val="o"/>
+      <w:lvlJc w:val="left"/>
+      <w:pPr>
+        <w:ind w:left="1440" w:hanging="360"/>
+      </w:pPr>
+      <w:rPr>
+        <w:rFonts w:ascii="Courier New" w:hAnsi="Courier New" w:cs="Courier New" w:hint="default"/>
+      </w:rPr>
+    </w:lvl>
+    <w:lvl w:ilvl="2" w:tplc="04090005" w:tentative="1">
+      <w:start w:val="1"/>
+      <w:numFmt w:val="bullet"/>
+      <w:lvlText w:val=""/>
+      <w:lvlJc w:val="left"/>
+      <w:pPr>
+        <w:ind w:left="2160" w:hanging="360"/>
+      </w:pPr>
+      <w:rPr>
+        <w:rFonts w:ascii="Wingdings" w:hAnsi="Wingdings" w:hint="default"/>
+      </w:rPr>
+    </w:lvl>
+    <w:lvl w:ilvl="3" w:tplc="04090001" w:tentative="1">
+      <w:start w:val="1"/>
+      <w:numFmt w:val="bullet"/>
+      <w:lvlText w:val=""/>
+      <w:lvlJc w:val="left"/>
+      <w:pPr>
+        <w:ind w:left="2880" w:hanging="360"/>
+      </w:pPr>
+      <w:rPr>
+        <w:rFonts w:ascii="Symbol" w:hAnsi="Symbol" w:hint="default"/>
+      </w:rPr>
+    </w:lvl>
+    <w:lvl w:ilvl="4" w:tplc="04090003" w:tentative="1">
+      <w:start w:val="1"/>
+      <w:numFmt w:val="bullet"/>
+      <w:lvlText w:val="o"/>
+      <w:lvlJc w:val="left"/>
+      <w:pPr>
+        <w:ind w:left="3600" w:hanging="360"/>
+      </w:pPr>
+      <w:rPr>
+        <w:rFonts w:ascii="Courier New" w:hAnsi="Courier New" w:cs="Courier New" w:hint="default"/>
+      </w:rPr>
+    </w:lvl>
+    <w:lvl w:ilvl="5" w:tplc="04090005" w:tentative="1">
+      <w:start w:val="1"/>
+      <w:numFmt w:val="bullet"/>
+      <w:lvlText w:val=""/>
+      <w:lvlJc w:val="left"/>
+      <w:pPr>
+        <w:ind w:left="4320" w:hanging="360"/>
+      </w:pPr>
+      <w:rPr>
+        <w:rFonts w:ascii="Wingdings" w:hAnsi="Wingdings" w:hint="default"/>
+      </w:rPr>
+    </w:lvl>
+    <w:lvl w:ilvl="6" w:tplc="04090001" w:tentative="1">
+      <w:start w:val="1"/>
+      <w:numFmt w:val="bullet"/>
+      <w:lvlText w:val=""/>
+      <w:lvlJc w:val="left"/>
+      <w:pPr>
+        <w:ind w:left="5040" w:hanging="360"/>
+      </w:pPr>
+      <w:rPr>
+        <w:rFonts w:ascii="Symbol" w:hAnsi="Symbol" w:hint="default"/>
+      </w:rPr>
+    </w:lvl>
+    <w:lvl w:ilvl="7" w:tplc="04090003" w:tentative="1">
+      <w:start w:val="1"/>
+      <w:numFmt w:val="bullet"/>
+      <w:lvlText w:val="o"/>
+      <w:lvlJc w:val="left"/>
+      <w:pPr>
+        <w:ind w:left="5760" w:hanging="360"/>
+      </w:pPr>
+      <w:rPr>
+        <w:rFonts w:ascii="Courier New" w:hAnsi="Courier New" w:cs="Courier New" w:hint="default"/>
+      </w:rPr>
+    </w:lvl>
+    <w:lvl w:ilvl="8" w:tplc="04090005" w:tentative="1">
+      <w:start w:val="1"/>
+      <w:numFmt w:val="bullet"/>
+      <w:lvlText w:val=""/>
+      <w:lvlJc w:val="left"/>
+      <w:pPr>
+        <w:ind w:left="6480" w:hanging="360"/>
+      </w:pPr>
+      <w:rPr>
+        <w:rFonts w:ascii="Wingdings" w:hAnsi="Wingdings" w:hint="default"/>
+      </w:rPr>
+    </w:lvl>
+  </w:abstractNum>
+  <w:abstractNum w:abstractNumId="2">
     <w:nsid w:val="12B25FE4"/>
     <w:multiLevelType w:val="multilevel"/>
     <w:tmpl w:val="17F46B28"/>
@@ -4102,7 +4665,7 @@
       </w:rPr>
     </w:lvl>
   </w:abstractNum>
-  <w:abstractNum w:abstractNumId="2">
+  <w:abstractNum w:abstractNumId="3">
     <w:nsid w:val="1F73491D"/>
     <w:multiLevelType w:val="hybridMultilevel"/>
     <w:tmpl w:val="439E675E"/>
@@ -4215,7 +4778,7 @@
       </w:rPr>
     </w:lvl>
   </w:abstractNum>
-  <w:abstractNum w:abstractNumId="3">
+  <w:abstractNum w:abstractNumId="4">
     <w:nsid w:val="2773133B"/>
     <w:multiLevelType w:val="hybridMultilevel"/>
     <w:tmpl w:val="CD98E5EA"/>
@@ -4328,7 +4891,7 @@
       </w:rPr>
     </w:lvl>
   </w:abstractNum>
-  <w:abstractNum w:abstractNumId="4">
+  <w:abstractNum w:abstractNumId="5">
     <w:nsid w:val="2C39460B"/>
     <w:multiLevelType w:val="hybridMultilevel"/>
     <w:tmpl w:val="9474BBB6"/>
@@ -4441,7 +5004,7 @@
       </w:rPr>
     </w:lvl>
   </w:abstractNum>
-  <w:abstractNum w:abstractNumId="5">
+  <w:abstractNum w:abstractNumId="6">
     <w:nsid w:val="3B7B24B2"/>
     <w:multiLevelType w:val="hybridMultilevel"/>
     <w:tmpl w:val="D5222234"/>
@@ -4554,7 +5117,156 @@
       </w:rPr>
     </w:lvl>
   </w:abstractNum>
-  <w:abstractNum w:abstractNumId="6">
+  <w:abstractNum w:abstractNumId="7">
+    <w:nsid w:val="66A766F7"/>
+    <w:multiLevelType w:val="multilevel"/>
+    <w:tmpl w:val="B122062C"/>
+    <w:lvl w:ilvl="0">
+      <w:start w:val="1"/>
+      <w:numFmt w:val="bullet"/>
+      <w:lvlText w:val=""/>
+      <w:lvlJc w:val="left"/>
+      <w:pPr>
+        <w:tabs>
+          <w:tab w:val="num" w:pos="720"/>
+        </w:tabs>
+        <w:ind w:left="720" w:hanging="360"/>
+      </w:pPr>
+      <w:rPr>
+        <w:rFonts w:ascii="Symbol" w:hAnsi="Symbol" w:hint="default"/>
+        <w:sz w:val="20"/>
+      </w:rPr>
+    </w:lvl>
+    <w:lvl w:ilvl="1" w:tentative="1">
+      <w:start w:val="1"/>
+      <w:numFmt w:val="bullet"/>
+      <w:lvlText w:val="o"/>
+      <w:lvlJc w:val="left"/>
+      <w:pPr>
+        <w:tabs>
+          <w:tab w:val="num" w:pos="1440"/>
+        </w:tabs>
+        <w:ind w:left="1440" w:hanging="360"/>
+      </w:pPr>
+      <w:rPr>
+        <w:rFonts w:ascii="Courier New" w:hAnsi="Courier New" w:hint="default"/>
+        <w:sz w:val="20"/>
+      </w:rPr>
+    </w:lvl>
+    <w:lvl w:ilvl="2" w:tentative="1">
+      <w:start w:val="1"/>
+      <w:numFmt w:val="bullet"/>
+      <w:lvlText w:val=""/>
+      <w:lvlJc w:val="left"/>
+      <w:pPr>
+        <w:tabs>
+          <w:tab w:val="num" w:pos="2160"/>
+        </w:tabs>
+        <w:ind w:left="2160" w:hanging="360"/>
+      </w:pPr>
+      <w:rPr>
+        <w:rFonts w:ascii="Wingdings" w:hAnsi="Wingdings" w:hint="default"/>
+        <w:sz w:val="20"/>
+      </w:rPr>
+    </w:lvl>
+    <w:lvl w:ilvl="3" w:tentative="1">
+      <w:start w:val="1"/>
+      <w:numFmt w:val="bullet"/>
+      <w:lvlText w:val=""/>
+      <w:lvlJc w:val="left"/>
+      <w:pPr>
+        <w:tabs>
+          <w:tab w:val="num" w:pos="2880"/>
+        </w:tabs>
+        <w:ind w:left="2880" w:hanging="360"/>
+      </w:pPr>
+      <w:rPr>
+        <w:rFonts w:ascii="Wingdings" w:hAnsi="Wingdings" w:hint="default"/>
+        <w:sz w:val="20"/>
+      </w:rPr>
+    </w:lvl>
+    <w:lvl w:ilvl="4" w:tentative="1">
+      <w:start w:val="1"/>
+      <w:numFmt w:val="bullet"/>
+      <w:lvlText w:val=""/>
+      <w:lvlJc w:val="left"/>
+      <w:pPr>
+        <w:tabs>
+          <w:tab w:val="num" w:pos="3600"/>
+        </w:tabs>
+        <w:ind w:left="3600" w:hanging="360"/>
+      </w:pPr>
+      <w:rPr>
+        <w:rFonts w:ascii="Wingdings" w:hAnsi="Wingdings" w:hint="default"/>
+        <w:sz w:val="20"/>
+      </w:rPr>
+    </w:lvl>
+    <w:lvl w:ilvl="5" w:tentative="1">
+      <w:start w:val="1"/>
+      <w:numFmt w:val="bullet"/>
+      <w:lvlText w:val=""/>
+      <w:lvlJc w:val="left"/>
+      <w:pPr>
+        <w:tabs>
+          <w:tab w:val="num" w:pos="4320"/>
+        </w:tabs>
+        <w:ind w:left="4320" w:hanging="360"/>
+      </w:pPr>
+      <w:rPr>
+        <w:rFonts w:ascii="Wingdings" w:hAnsi="Wingdings" w:hint="default"/>
+        <w:sz w:val="20"/>
+      </w:rPr>
+    </w:lvl>
+    <w:lvl w:ilvl="6" w:tentative="1">
+      <w:start w:val="1"/>
+      <w:numFmt w:val="bullet"/>
+      <w:lvlText w:val=""/>
+      <w:lvlJc w:val="left"/>
+      <w:pPr>
+        <w:tabs>
+          <w:tab w:val="num" w:pos="5040"/>
+        </w:tabs>
+        <w:ind w:left="5040" w:hanging="360"/>
+      </w:pPr>
+      <w:rPr>
+        <w:rFonts w:ascii="Wingdings" w:hAnsi="Wingdings" w:hint="default"/>
+        <w:sz w:val="20"/>
+      </w:rPr>
+    </w:lvl>
+    <w:lvl w:ilvl="7" w:tentative="1">
+      <w:start w:val="1"/>
+      <w:numFmt w:val="bullet"/>
+      <w:lvlText w:val=""/>
+      <w:lvlJc w:val="left"/>
+      <w:pPr>
+        <w:tabs>
+          <w:tab w:val="num" w:pos="5760"/>
+        </w:tabs>
+        <w:ind w:left="5760" w:hanging="360"/>
+      </w:pPr>
+      <w:rPr>
+        <w:rFonts w:ascii="Wingdings" w:hAnsi="Wingdings" w:hint="default"/>
+        <w:sz w:val="20"/>
+      </w:rPr>
+    </w:lvl>
+    <w:lvl w:ilvl="8" w:tentative="1">
+      <w:start w:val="1"/>
+      <w:numFmt w:val="bullet"/>
+      <w:lvlText w:val=""/>
+      <w:lvlJc w:val="left"/>
+      <w:pPr>
+        <w:tabs>
+          <w:tab w:val="num" w:pos="6480"/>
+        </w:tabs>
+        <w:ind w:left="6480" w:hanging="360"/>
+      </w:pPr>
+      <w:rPr>
+        <w:rFonts w:ascii="Wingdings" w:hAnsi="Wingdings" w:hint="default"/>
+        <w:sz w:val="20"/>
+      </w:rPr>
+    </w:lvl>
+  </w:abstractNum>
+  <w:abstractNum w:abstractNumId="8">
     <w:nsid w:val="6C0E31D7"/>
     <w:multiLevelType w:val="hybridMultilevel"/>
     <w:tmpl w:val="615699C6"/>
@@ -4667,7 +5379,7 @@
       </w:rPr>
     </w:lvl>
   </w:abstractNum>
-  <w:abstractNum w:abstractNumId="7">
+  <w:abstractNum w:abstractNumId="9">
     <w:nsid w:val="72DE6F22"/>
     <w:multiLevelType w:val="hybridMultilevel"/>
     <w:tmpl w:val="05A4CB8E"/>
@@ -4756,7 +5468,7 @@
       </w:pPr>
     </w:lvl>
   </w:abstractNum>
-  <w:abstractNum w:abstractNumId="8">
+  <w:abstractNum w:abstractNumId="10">
     <w:nsid w:val="75DF4803"/>
     <w:multiLevelType w:val="multilevel"/>
     <w:tmpl w:val="BAE22A36"/>
@@ -4870,31 +5582,37 @@
     </w:lvl>
   </w:abstractNum>
   <w:num w:numId="1">
-    <w:abstractNumId w:val="7"/>
+    <w:abstractNumId w:val="9"/>
   </w:num>
   <w:num w:numId="2">
+    <w:abstractNumId w:val="3"/>
+  </w:num>
+  <w:num w:numId="3">
+    <w:abstractNumId w:val="8"/>
+  </w:num>
+  <w:num w:numId="4">
+    <w:abstractNumId w:val="6"/>
+  </w:num>
+  <w:num w:numId="5">
+    <w:abstractNumId w:val="5"/>
+  </w:num>
+  <w:num w:numId="6">
+    <w:abstractNumId w:val="4"/>
+  </w:num>
+  <w:num w:numId="7">
     <w:abstractNumId w:val="2"/>
   </w:num>
-  <w:num w:numId="3">
-    <w:abstractNumId w:val="6"/>
-  </w:num>
-  <w:num w:numId="4">
-    <w:abstractNumId w:val="5"/>
-  </w:num>
-  <w:num w:numId="5">
-    <w:abstractNumId w:val="4"/>
-  </w:num>
-  <w:num w:numId="6">
-    <w:abstractNumId w:val="3"/>
-  </w:num>
-  <w:num w:numId="7">
-    <w:abstractNumId w:val="1"/>
-  </w:num>
   <w:num w:numId="8">
-    <w:abstractNumId w:val="8"/>
+    <w:abstractNumId w:val="10"/>
   </w:num>
   <w:num w:numId="9">
     <w:abstractNumId w:val="0"/>
+  </w:num>
+  <w:num w:numId="10">
+    <w:abstractNumId w:val="7"/>
+  </w:num>
+  <w:num w:numId="11">
+    <w:abstractNumId w:val="1"/>
   </w:num>
 </w:numbering>
 </file>
@@ -5083,9 +5801,34 @@
       <w:szCs w:val="28"/>
     </w:rPr>
   </w:style>
+  <w:style w:type="paragraph" w:styleId="Heading2">
+    <w:name w:val="heading 2"/>
+    <w:basedOn w:val="Normal"/>
+    <w:next w:val="Normal"/>
+    <w:link w:val="Heading2Char"/>
+    <w:uiPriority w:val="9"/>
+    <w:unhideWhenUsed/>
+    <w:qFormat/>
+    <w:rsid w:val="00F42295"/>
+    <w:pPr>
+      <w:keepNext/>
+      <w:keepLines/>
+      <w:spacing w:before="200" w:after="0"/>
+      <w:outlineLvl w:val="1"/>
+    </w:pPr>
+    <w:rPr>
+      <w:rFonts w:asciiTheme="majorHAnsi" w:eastAsiaTheme="majorEastAsia" w:hAnsiTheme="majorHAnsi" w:cstheme="majorBidi"/>
+      <w:b/>
+      <w:bCs/>
+      <w:color w:val="4F81BD" w:themeColor="accent1"/>
+      <w:sz w:val="26"/>
+      <w:szCs w:val="26"/>
+    </w:rPr>
+  </w:style>
   <w:style w:type="character" w:default="1" w:styleId="DefaultParagraphFont">
     <w:name w:val="Default Paragraph Font"/>
     <w:uiPriority w:val="1"/>
+    <w:semiHidden/>
     <w:unhideWhenUsed/>
   </w:style>
   <w:style w:type="table" w:default="1" w:styleId="TableNormal">
@@ -5513,7 +6256,6 @@
     <w:name w:val="Normal (Web)"/>
     <w:basedOn w:val="Normal"/>
     <w:uiPriority w:val="99"/>
-    <w:semiHidden/>
     <w:unhideWhenUsed/>
     <w:rsid w:val="002D55CE"/>
     <w:pPr>
@@ -5534,6 +6276,43 @@
     <w:rPr>
       <w:color w:val="0000FF" w:themeColor="hyperlink"/>
       <w:u w:val="single"/>
+    </w:rPr>
+  </w:style>
+  <w:style w:type="character" w:styleId="Strong">
+    <w:name w:val="Strong"/>
+    <w:basedOn w:val="DefaultParagraphFont"/>
+    <w:uiPriority w:val="22"/>
+    <w:qFormat/>
+    <w:rsid w:val="00D77325"/>
+    <w:rPr>
+      <w:b/>
+      <w:bCs/>
+    </w:rPr>
+  </w:style>
+  <w:style w:type="character" w:styleId="Emphasis">
+    <w:name w:val="Emphasis"/>
+    <w:basedOn w:val="DefaultParagraphFont"/>
+    <w:uiPriority w:val="20"/>
+    <w:qFormat/>
+    <w:rsid w:val="00D77325"/>
+    <w:rPr>
+      <w:i/>
+      <w:iCs/>
+    </w:rPr>
+  </w:style>
+  <w:style w:type="character" w:customStyle="1" w:styleId="Heading2Char">
+    <w:name w:val="Heading 2 Char"/>
+    <w:basedOn w:val="DefaultParagraphFont"/>
+    <w:link w:val="Heading2"/>
+    <w:uiPriority w:val="9"/>
+    <w:rsid w:val="00F42295"/>
+    <w:rPr>
+      <w:rFonts w:asciiTheme="majorHAnsi" w:eastAsiaTheme="majorEastAsia" w:hAnsiTheme="majorHAnsi" w:cstheme="majorBidi"/>
+      <w:b/>
+      <w:bCs/>
+      <w:color w:val="4F81BD" w:themeColor="accent1"/>
+      <w:sz w:val="26"/>
+      <w:szCs w:val="26"/>
     </w:rPr>
   </w:style>
 </w:styles>

</xml_diff>